<commit_message>
declaration of original work
</commit_message>
<xml_diff>
--- a/Declaration of Original Work.docx
+++ b/Declaration of Original Work.docx
@@ -1,6 +1,6 @@
 
 <file path=word/document.xml><?xml version="1.0" encoding="utf-8"?>
-<w:document xmlns:wpc="http://schemas.microsoft.com/office/word/2010/wordprocessingCanvas" xmlns:cx="http://schemas.microsoft.com/office/drawing/2014/chartex" xmlns:cx1="http://schemas.microsoft.com/office/drawing/2015/9/8/chartex" xmlns:cx2="http://schemas.microsoft.com/office/drawing/2015/10/21/chartex" xmlns:cx3="http://schemas.microsoft.com/office/drawing/2016/5/9/chartex" xmlns:cx4="http://schemas.microsoft.com/office/drawing/2016/5/10/chartex" xmlns:cx5="http://schemas.microsoft.com/office/drawing/2016/5/11/chartex" xmlns:cx6="http://schemas.microsoft.com/office/drawing/2016/5/12/chartex" xmlns:cx7="http://schemas.microsoft.com/office/drawing/2016/5/13/chartex" xmlns:cx8="http://schemas.microsoft.com/office/drawing/2016/5/14/chartex" xmlns:mc="http://schemas.openxmlformats.org/markup-compatibility/2006" xmlns:aink="http://schemas.microsoft.com/office/drawing/2016/ink" xmlns:am3d="http://schemas.microsoft.com/office/drawing/2017/model3d" xmlns:o="urn:schemas-microsoft-com:office:office" xmlns:oel="http://schemas.microsoft.com/office/2019/extlst" xmlns:r="http://schemas.openxmlformats.org/officeDocument/2006/relationships" xmlns:m="http://schemas.openxmlformats.org/officeDocument/2006/math" xmlns:v="urn:schemas-microsoft-com:vml" xmlns:wp14="http://schemas.microsoft.com/office/word/2010/wordprocessingDrawing" xmlns:wp="http://schemas.openxmlformats.org/drawingml/2006/wordprocessingDrawing" xmlns:w10="urn:schemas-microsoft-com:office:word" xmlns:w="http://schemas.openxmlformats.org/wordprocessingml/2006/main" xmlns:w14="http://schemas.microsoft.com/office/word/2010/wordml" xmlns:w15="http://schemas.microsoft.com/office/word/2012/wordml" xmlns:w16cex="http://schemas.microsoft.com/office/word/2018/wordml/cex" xmlns:w16cid="http://schemas.microsoft.com/office/word/2016/wordml/cid" xmlns:w16="http://schemas.microsoft.com/office/word/2018/wordml" xmlns:w16du="http://schemas.microsoft.com/office/word/2023/wordml/word16du" xmlns:w16sdtdh="http://schemas.microsoft.com/office/word/2020/wordml/sdtdatahash" xmlns:w16se="http://schemas.microsoft.com/office/word/2015/wordml/symex" xmlns:wpg="http://schemas.microsoft.com/office/word/2010/wordprocessingGroup" xmlns:wpi="http://schemas.microsoft.com/office/word/2010/wordprocessingInk" xmlns:wne="http://schemas.microsoft.com/office/word/2006/wordml" xmlns:wps="http://schemas.microsoft.com/office/word/2010/wordprocessingShape" mc:Ignorable="w14 w15 w16se w16cid w16 w16cex w16sdtdh w16du wp14">
+<w:document xmlns:wpc="http://schemas.microsoft.com/office/word/2010/wordprocessingCanvas" xmlns:cx="http://schemas.microsoft.com/office/drawing/2014/chartex" xmlns:cx1="http://schemas.microsoft.com/office/drawing/2015/9/8/chartex" xmlns:cx2="http://schemas.microsoft.com/office/drawing/2015/10/21/chartex" xmlns:cx3="http://schemas.microsoft.com/office/drawing/2016/5/9/chartex" xmlns:cx4="http://schemas.microsoft.com/office/drawing/2016/5/10/chartex" xmlns:cx5="http://schemas.microsoft.com/office/drawing/2016/5/11/chartex" xmlns:cx6="http://schemas.microsoft.com/office/drawing/2016/5/12/chartex" xmlns:cx7="http://schemas.microsoft.com/office/drawing/2016/5/13/chartex" xmlns:cx8="http://schemas.microsoft.com/office/drawing/2016/5/14/chartex" xmlns:mc="http://schemas.openxmlformats.org/markup-compatibility/2006" xmlns:aink="http://schemas.microsoft.com/office/drawing/2016/ink" xmlns:am3d="http://schemas.microsoft.com/office/drawing/2017/model3d" xmlns:o="urn:schemas-microsoft-com:office:office" xmlns:r="http://schemas.openxmlformats.org/officeDocument/2006/relationships" xmlns:m="http://schemas.openxmlformats.org/officeDocument/2006/math" xmlns:v="urn:schemas-microsoft-com:vml" xmlns:wp14="http://schemas.microsoft.com/office/word/2010/wordprocessingDrawing" xmlns:wp="http://schemas.openxmlformats.org/drawingml/2006/wordprocessingDrawing" xmlns:w10="urn:schemas-microsoft-com:office:word" xmlns:w="http://schemas.openxmlformats.org/wordprocessingml/2006/main" xmlns:w14="http://schemas.microsoft.com/office/word/2010/wordml" xmlns:w15="http://schemas.microsoft.com/office/word/2012/wordml" xmlns:w16cex="http://schemas.microsoft.com/office/word/2018/wordml/cex" xmlns:w16cid="http://schemas.microsoft.com/office/word/2016/wordml/cid" xmlns:w16="http://schemas.microsoft.com/office/word/2018/wordml" xmlns:w16sdtdh="http://schemas.microsoft.com/office/word/2020/wordml/sdtdatahash" xmlns:w16se="http://schemas.microsoft.com/office/word/2015/wordml/symex" xmlns:wpg="http://schemas.microsoft.com/office/word/2010/wordprocessingGroup" xmlns:wpi="http://schemas.microsoft.com/office/word/2010/wordprocessingInk" xmlns:wne="http://schemas.microsoft.com/office/word/2006/wordml" xmlns:wps="http://schemas.microsoft.com/office/word/2010/wordprocessingShape" mc:Ignorable="w14 w15 w16se w16cid w16 w16cex w16sdtdh wp14">
   <w:body>
     <w:p>
       <w:pPr>
@@ -549,6 +549,7 @@
             <w:r>
               <w:rPr>
                 <w:rFonts w:ascii="Times New Roman" w:hAnsi="Times New Roman" w:cs="Times New Roman"/>
+                <w:noProof/>
                 <w:sz w:val="23"/>
                 <w:szCs w:val="23"/>
               </w:rPr>
@@ -776,6 +777,62 @@
               </w:rPr>
               <w:t xml:space="preserve"> </w:t>
             </w:r>
+            <w:r>
+              <w:rPr>
+                <w:noProof/>
+              </w:rPr>
+              <w:drawing>
+                <wp:inline distT="0" distB="0" distL="0" distR="0" wp14:anchorId="46E3650C" wp14:editId="3832FAC3">
+                  <wp:extent cx="933450" cy="317943"/>
+                  <wp:effectExtent l="0" t="0" r="0" b="6350"/>
+                  <wp:docPr id="1" name="Picture 1"/>
+                  <wp:cNvGraphicFramePr>
+                    <a:graphicFrameLocks xmlns:a="http://schemas.openxmlformats.org/drawingml/2006/main" noChangeAspect="1"/>
+                  </wp:cNvGraphicFramePr>
+                  <a:graphic xmlns:a="http://schemas.openxmlformats.org/drawingml/2006/main">
+                    <a:graphicData uri="http://schemas.openxmlformats.org/drawingml/2006/picture">
+                      <pic:pic xmlns:pic="http://schemas.openxmlformats.org/drawingml/2006/picture">
+                        <pic:nvPicPr>
+                          <pic:cNvPr id="0" name="Picture 1"/>
+                          <pic:cNvPicPr>
+                            <a:picLocks noChangeAspect="1" noChangeArrowheads="1"/>
+                          </pic:cNvPicPr>
+                        </pic:nvPicPr>
+                        <pic:blipFill rotWithShape="1">
+                          <a:blip r:embed="rId7" cstate="print">
+                            <a:extLst>
+                              <a:ext uri="{28A0092B-C50C-407E-A947-70E740481C1C}">
+                                <a14:useLocalDpi xmlns:a14="http://schemas.microsoft.com/office/drawing/2010/main" val="0"/>
+                              </a:ext>
+                            </a:extLst>
+                          </a:blip>
+                          <a:srcRect l="32212" t="17082" r="31090" b="31669"/>
+                          <a:stretch/>
+                        </pic:blipFill>
+                        <pic:spPr bwMode="auto">
+                          <a:xfrm>
+                            <a:off x="0" y="0"/>
+                            <a:ext cx="974428" cy="331900"/>
+                          </a:xfrm>
+                          <a:prstGeom prst="rect">
+                            <a:avLst/>
+                          </a:prstGeom>
+                          <a:noFill/>
+                          <a:ln>
+                            <a:noFill/>
+                          </a:ln>
+                          <a:extLst>
+                            <a:ext uri="{53640926-AAD7-44D8-BBD7-CCE9431645EC}">
+                              <a14:shadowObscured xmlns:a14="http://schemas.microsoft.com/office/drawing/2010/main"/>
+                            </a:ext>
+                          </a:extLst>
+                        </pic:spPr>
+                      </pic:pic>
+                    </a:graphicData>
+                  </a:graphic>
+                </wp:inline>
+              </w:drawing>
+            </w:r>
           </w:p>
         </w:tc>
       </w:tr>
@@ -888,7 +945,7 @@
                           </pic:cNvPicPr>
                         </pic:nvPicPr>
                         <pic:blipFill>
-                          <a:blip r:embed="rId7" cstate="print">
+                          <a:blip r:embed="rId8" cstate="print">
                             <a:extLst>
                               <a:ext uri="{28A0092B-C50C-407E-A947-70E740481C1C}">
                                 <a14:useLocalDpi xmlns:a14="http://schemas.microsoft.com/office/drawing/2010/main" val="0"/>
@@ -1055,7 +1112,7 @@
 </file>
 
 <file path=word/numbering.xml><?xml version="1.0" encoding="utf-8"?>
-<w:numbering xmlns:wpc="http://schemas.microsoft.com/office/word/2010/wordprocessingCanvas" xmlns:cx="http://schemas.microsoft.com/office/drawing/2014/chartex" xmlns:cx1="http://schemas.microsoft.com/office/drawing/2015/9/8/chartex" xmlns:cx2="http://schemas.microsoft.com/office/drawing/2015/10/21/chartex" xmlns:cx3="http://schemas.microsoft.com/office/drawing/2016/5/9/chartex" xmlns:cx4="http://schemas.microsoft.com/office/drawing/2016/5/10/chartex" xmlns:cx5="http://schemas.microsoft.com/office/drawing/2016/5/11/chartex" xmlns:cx6="http://schemas.microsoft.com/office/drawing/2016/5/12/chartex" xmlns:cx7="http://schemas.microsoft.com/office/drawing/2016/5/13/chartex" xmlns:cx8="http://schemas.microsoft.com/office/drawing/2016/5/14/chartex" xmlns:mc="http://schemas.openxmlformats.org/markup-compatibility/2006" xmlns:aink="http://schemas.microsoft.com/office/drawing/2016/ink" xmlns:am3d="http://schemas.microsoft.com/office/drawing/2017/model3d" xmlns:o="urn:schemas-microsoft-com:office:office" xmlns:oel="http://schemas.microsoft.com/office/2019/extlst" xmlns:r="http://schemas.openxmlformats.org/officeDocument/2006/relationships" xmlns:m="http://schemas.openxmlformats.org/officeDocument/2006/math" xmlns:v="urn:schemas-microsoft-com:vml" xmlns:wp14="http://schemas.microsoft.com/office/word/2010/wordprocessingDrawing" xmlns:wp="http://schemas.openxmlformats.org/drawingml/2006/wordprocessingDrawing" xmlns:w10="urn:schemas-microsoft-com:office:word" xmlns:w="http://schemas.openxmlformats.org/wordprocessingml/2006/main" xmlns:w14="http://schemas.microsoft.com/office/word/2010/wordml" xmlns:w15="http://schemas.microsoft.com/office/word/2012/wordml" xmlns:w16cex="http://schemas.microsoft.com/office/word/2018/wordml/cex" xmlns:w16cid="http://schemas.microsoft.com/office/word/2016/wordml/cid" xmlns:w16="http://schemas.microsoft.com/office/word/2018/wordml" xmlns:w16du="http://schemas.microsoft.com/office/word/2023/wordml/word16du" xmlns:w16sdtdh="http://schemas.microsoft.com/office/word/2020/wordml/sdtdatahash" xmlns:w16se="http://schemas.microsoft.com/office/word/2015/wordml/symex" xmlns:wpg="http://schemas.microsoft.com/office/word/2010/wordprocessingGroup" xmlns:wpi="http://schemas.microsoft.com/office/word/2010/wordprocessingInk" xmlns:wne="http://schemas.microsoft.com/office/word/2006/wordml" xmlns:wps="http://schemas.microsoft.com/office/word/2010/wordprocessingShape" mc:Ignorable="w14 w15 w16se w16cid w16 w16cex w16sdtdh w16du wp14">
+<w:numbering xmlns:wpc="http://schemas.microsoft.com/office/word/2010/wordprocessingCanvas" xmlns:cx="http://schemas.microsoft.com/office/drawing/2014/chartex" xmlns:cx1="http://schemas.microsoft.com/office/drawing/2015/9/8/chartex" xmlns:cx2="http://schemas.microsoft.com/office/drawing/2015/10/21/chartex" xmlns:cx3="http://schemas.microsoft.com/office/drawing/2016/5/9/chartex" xmlns:cx4="http://schemas.microsoft.com/office/drawing/2016/5/10/chartex" xmlns:cx5="http://schemas.microsoft.com/office/drawing/2016/5/11/chartex" xmlns:cx6="http://schemas.microsoft.com/office/drawing/2016/5/12/chartex" xmlns:cx7="http://schemas.microsoft.com/office/drawing/2016/5/13/chartex" xmlns:cx8="http://schemas.microsoft.com/office/drawing/2016/5/14/chartex" xmlns:mc="http://schemas.openxmlformats.org/markup-compatibility/2006" xmlns:aink="http://schemas.microsoft.com/office/drawing/2016/ink" xmlns:am3d="http://schemas.microsoft.com/office/drawing/2017/model3d" xmlns:o="urn:schemas-microsoft-com:office:office" xmlns:r="http://schemas.openxmlformats.org/officeDocument/2006/relationships" xmlns:m="http://schemas.openxmlformats.org/officeDocument/2006/math" xmlns:v="urn:schemas-microsoft-com:vml" xmlns:wp14="http://schemas.microsoft.com/office/word/2010/wordprocessingDrawing" xmlns:wp="http://schemas.openxmlformats.org/drawingml/2006/wordprocessingDrawing" xmlns:w10="urn:schemas-microsoft-com:office:word" xmlns:w="http://schemas.openxmlformats.org/wordprocessingml/2006/main" xmlns:w14="http://schemas.microsoft.com/office/word/2010/wordml" xmlns:w15="http://schemas.microsoft.com/office/word/2012/wordml" xmlns:w16cex="http://schemas.microsoft.com/office/word/2018/wordml/cex" xmlns:w16cid="http://schemas.microsoft.com/office/word/2016/wordml/cid" xmlns:w16="http://schemas.microsoft.com/office/word/2018/wordml" xmlns:w16sdtdh="http://schemas.microsoft.com/office/word/2020/wordml/sdtdatahash" xmlns:w16se="http://schemas.microsoft.com/office/word/2015/wordml/symex" xmlns:wpg="http://schemas.microsoft.com/office/word/2010/wordprocessingGroup" xmlns:wpi="http://schemas.microsoft.com/office/word/2010/wordprocessingInk" xmlns:wne="http://schemas.microsoft.com/office/word/2006/wordml" xmlns:wps="http://schemas.microsoft.com/office/word/2010/wordprocessingShape" mc:Ignorable="w14 w15 w16se w16cid w16 w16cex w16sdtdh wp14">
   <w:abstractNum w:abstractNumId="0" w15:restartNumberingAfterBreak="0">
     <w:nsid w:val="06424AB8"/>
     <w:multiLevelType w:val="hybridMultilevel"/>
@@ -2627,59 +2684,59 @@
       </w:pPr>
     </w:lvl>
   </w:abstractNum>
-  <w:num w:numId="1" w16cid:durableId="1008681371">
+  <w:num w:numId="1">
     <w:abstractNumId w:val="2"/>
   </w:num>
-  <w:num w:numId="2" w16cid:durableId="881090543">
+  <w:num w:numId="2">
     <w:abstractNumId w:val="10"/>
   </w:num>
-  <w:num w:numId="3" w16cid:durableId="197470305">
+  <w:num w:numId="3">
     <w:abstractNumId w:val="14"/>
   </w:num>
-  <w:num w:numId="4" w16cid:durableId="200558236">
+  <w:num w:numId="4">
     <w:abstractNumId w:val="5"/>
   </w:num>
-  <w:num w:numId="5" w16cid:durableId="1841116404">
+  <w:num w:numId="5">
     <w:abstractNumId w:val="8"/>
   </w:num>
-  <w:num w:numId="6" w16cid:durableId="1962607638">
+  <w:num w:numId="6">
     <w:abstractNumId w:val="1"/>
   </w:num>
-  <w:num w:numId="7" w16cid:durableId="346493311">
+  <w:num w:numId="7">
     <w:abstractNumId w:val="0"/>
   </w:num>
-  <w:num w:numId="8" w16cid:durableId="1839032616">
+  <w:num w:numId="8">
     <w:abstractNumId w:val="11"/>
   </w:num>
-  <w:num w:numId="9" w16cid:durableId="816217395">
+  <w:num w:numId="9">
     <w:abstractNumId w:val="15"/>
   </w:num>
-  <w:num w:numId="10" w16cid:durableId="1383675949">
+  <w:num w:numId="10">
     <w:abstractNumId w:val="9"/>
   </w:num>
-  <w:num w:numId="11" w16cid:durableId="1235044968">
+  <w:num w:numId="11">
     <w:abstractNumId w:val="3"/>
   </w:num>
-  <w:num w:numId="12" w16cid:durableId="690958394">
+  <w:num w:numId="12">
     <w:abstractNumId w:val="4"/>
   </w:num>
-  <w:num w:numId="13" w16cid:durableId="1479803102">
+  <w:num w:numId="13">
     <w:abstractNumId w:val="6"/>
   </w:num>
-  <w:num w:numId="14" w16cid:durableId="850798086">
+  <w:num w:numId="14">
     <w:abstractNumId w:val="12"/>
   </w:num>
-  <w:num w:numId="15" w16cid:durableId="2047749845">
+  <w:num w:numId="15">
     <w:abstractNumId w:val="13"/>
   </w:num>
-  <w:num w:numId="16" w16cid:durableId="1211726436">
+  <w:num w:numId="16">
     <w:abstractNumId w:val="7"/>
   </w:num>
 </w:numbering>
 </file>
 
 <file path=word/styles.xml><?xml version="1.0" encoding="utf-8"?>
-<w:styles xmlns:mc="http://schemas.openxmlformats.org/markup-compatibility/2006" xmlns:r="http://schemas.openxmlformats.org/officeDocument/2006/relationships" xmlns:w="http://schemas.openxmlformats.org/wordprocessingml/2006/main" xmlns:w14="http://schemas.microsoft.com/office/word/2010/wordml" xmlns:w15="http://schemas.microsoft.com/office/word/2012/wordml" xmlns:w16cex="http://schemas.microsoft.com/office/word/2018/wordml/cex" xmlns:w16cid="http://schemas.microsoft.com/office/word/2016/wordml/cid" xmlns:w16="http://schemas.microsoft.com/office/word/2018/wordml" xmlns:w16du="http://schemas.microsoft.com/office/word/2023/wordml/word16du" xmlns:w16sdtdh="http://schemas.microsoft.com/office/word/2020/wordml/sdtdatahash" xmlns:w16se="http://schemas.microsoft.com/office/word/2015/wordml/symex" mc:Ignorable="w14 w15 w16se w16cid w16 w16cex w16sdtdh w16du">
+<w:styles xmlns:mc="http://schemas.openxmlformats.org/markup-compatibility/2006" xmlns:r="http://schemas.openxmlformats.org/officeDocument/2006/relationships" xmlns:w="http://schemas.openxmlformats.org/wordprocessingml/2006/main" xmlns:w14="http://schemas.microsoft.com/office/word/2010/wordml" xmlns:w15="http://schemas.microsoft.com/office/word/2012/wordml" xmlns:w16cex="http://schemas.microsoft.com/office/word/2018/wordml/cex" xmlns:w16cid="http://schemas.microsoft.com/office/word/2016/wordml/cid" xmlns:w16="http://schemas.microsoft.com/office/word/2018/wordml" xmlns:w16sdtdh="http://schemas.microsoft.com/office/word/2020/wordml/sdtdatahash" xmlns:w16se="http://schemas.microsoft.com/office/word/2015/wordml/symex" mc:Ignorable="w14 w15 w16se w16cid w16 w16cex w16sdtdh">
   <w:docDefaults>
     <w:rPrDefault>
       <w:rPr>

</xml_diff>